<commit_message>
added black book report and research paper
</commit_message>
<xml_diff>
--- a/Documents/GE6_Research_Paper.docx
+++ b/Documents/GE6_Research_Paper.docx
@@ -364,14 +364,7 @@
           <w:sz w:val="18"/>
           <w:szCs w:val="18"/>
         </w:rPr>
-        <w:t>wadhai</w:t>
-      </w:r>
-      <w:r>
-        <w:rPr>
-          <w:sz w:val="18"/>
-          <w:szCs w:val="18"/>
-        </w:rPr>
-        <w:t>21@pccoepune.org</w:t>
+        <w:t>wadhai21@pccoepune.org</w:t>
       </w:r>
     </w:p>
     <w:p>
@@ -511,28 +504,7 @@
           <w:sz w:val="18"/>
           <w:szCs w:val="18"/>
         </w:rPr>
-        <w:t>sahil</w:t>
-      </w:r>
-      <w:r>
-        <w:rPr>
-          <w:sz w:val="18"/>
-          <w:szCs w:val="18"/>
-        </w:rPr>
-        <w:t>.</w:t>
-      </w:r>
-      <w:r>
-        <w:rPr>
-          <w:sz w:val="18"/>
-          <w:szCs w:val="18"/>
-        </w:rPr>
-        <w:t>totala</w:t>
-      </w:r>
-      <w:r>
-        <w:rPr>
-          <w:sz w:val="18"/>
-          <w:szCs w:val="18"/>
-        </w:rPr>
-        <w:t>21@pccoepune.org</w:t>
+        <w:t>sahil.totala21@pccoepune.org</w:t>
       </w:r>
     </w:p>
     <w:p>
@@ -613,16 +585,17 @@
         <w:pStyle w:val="Author"/>
         <w:spacing w:before="0pt"/>
         <w:rPr>
-          <w:sz w:val="18"/>
-          <w:szCs w:val="18"/>
-        </w:rPr>
-      </w:pPr>
-      <w:r>
-        <w:rPr>
           <w:i/>
           <w:sz w:val="18"/>
           <w:szCs w:val="18"/>
         </w:rPr>
+      </w:pPr>
+      <w:r>
+        <w:rPr>
+          <w:i/>
+          <w:sz w:val="18"/>
+          <w:szCs w:val="18"/>
+        </w:rPr>
         <w:t>D</w:t>
       </w:r>
       <w:r>
@@ -639,23 +612,7 @@
           <w:sz w:val="18"/>
           <w:szCs w:val="18"/>
         </w:rPr>
-        <w:t xml:space="preserve"> of Computer Engineering</w:t>
-      </w:r>
-      <w:r>
-        <w:rPr>
-          <w:i/>
-          <w:sz w:val="18"/>
-          <w:szCs w:val="18"/>
-        </w:rPr>
-        <w:t>(Regional Language)</w:t>
-      </w:r>
-      <w:r>
-        <w:rPr>
-          <w:i/>
-          <w:sz w:val="18"/>
-          <w:szCs w:val="18"/>
-        </w:rPr>
-        <w:t>,</w:t>
+        <w:t xml:space="preserve"> of Computer</w:t>
       </w:r>
     </w:p>
     <w:p>
@@ -673,7 +630,7 @@
           <w:sz w:val="18"/>
           <w:szCs w:val="18"/>
         </w:rPr>
-        <w:t>Pimpri Chinchwad College of Engineering</w:t>
+        <w:t xml:space="preserve"> Engineering</w:t>
       </w:r>
       <w:r>
         <w:rPr>
@@ -681,35 +638,15 @@
           <w:sz w:val="18"/>
           <w:szCs w:val="18"/>
         </w:rPr>
+        <w:t>(Regional Language)</w:t>
+      </w:r>
+      <w:r>
+        <w:rPr>
+          <w:i/>
+          <w:sz w:val="18"/>
+          <w:szCs w:val="18"/>
+        </w:rPr>
         <w:t>,</w:t>
-      </w:r>
-      <w:r>
-        <w:rPr>
-          <w:sz w:val="18"/>
-          <w:szCs w:val="18"/>
-        </w:rPr>
-        <w:t xml:space="preserve"> </w:t>
-      </w:r>
-      <w:r>
-        <w:rPr>
-          <w:sz w:val="18"/>
-          <w:szCs w:val="18"/>
-        </w:rPr>
-        <w:t>Pune</w:t>
-      </w:r>
-      <w:r>
-        <w:rPr>
-          <w:sz w:val="18"/>
-          <w:szCs w:val="18"/>
-        </w:rPr>
-        <w:t>,</w:t>
-      </w:r>
-      <w:r>
-        <w:rPr>
-          <w:sz w:val="18"/>
-          <w:szCs w:val="18"/>
-        </w:rPr>
-        <w:t xml:space="preserve"> India</w:t>
       </w:r>
     </w:p>
     <w:p>
@@ -717,37 +654,18 @@
         <w:pStyle w:val="Author"/>
         <w:spacing w:before="0pt"/>
         <w:rPr>
-          <w:sz w:val="18"/>
-          <w:szCs w:val="18"/>
-        </w:rPr>
-      </w:pPr>
-      <w:r>
-        <w:rPr>
-          <w:sz w:val="18"/>
-          <w:szCs w:val="18"/>
-        </w:rPr>
-        <w:t>athul</w:t>
-      </w:r>
-      <w:r>
-        <w:rPr>
-          <w:sz w:val="18"/>
-          <w:szCs w:val="18"/>
-        </w:rPr>
-        <w:t>.</w:t>
-      </w:r>
-      <w:r>
-        <w:rPr>
-          <w:sz w:val="18"/>
-          <w:szCs w:val="18"/>
-        </w:rPr>
-        <w:t>nambiar</w:t>
-      </w:r>
-      <w:r>
-        <w:rPr>
-          <w:sz w:val="18"/>
-          <w:szCs w:val="18"/>
-        </w:rPr>
-        <w:t>21@pccoepune.org</w:t>
+          <w:i/>
+          <w:sz w:val="18"/>
+          <w:szCs w:val="18"/>
+        </w:rPr>
+      </w:pPr>
+      <w:r>
+        <w:rPr>
+          <w:i/>
+          <w:sz w:val="18"/>
+          <w:szCs w:val="18"/>
+        </w:rPr>
+        <w:t xml:space="preserve">Pimpri Chinchwad College of </w:t>
       </w:r>
     </w:p>
     <w:p>
@@ -759,6 +677,50 @@
           <w:szCs w:val="18"/>
         </w:rPr>
       </w:pPr>
+      <w:r>
+        <w:rPr>
+          <w:i/>
+          <w:sz w:val="18"/>
+          <w:szCs w:val="18"/>
+        </w:rPr>
+        <w:t>Engineering</w:t>
+      </w:r>
+      <w:r>
+        <w:rPr>
+          <w:i/>
+          <w:sz w:val="18"/>
+          <w:szCs w:val="18"/>
+        </w:rPr>
+        <w:t>,</w:t>
+      </w:r>
+      <w:r>
+        <w:rPr>
+          <w:sz w:val="18"/>
+          <w:szCs w:val="18"/>
+        </w:rPr>
+        <w:t xml:space="preserve"> </w:t>
+      </w:r>
+      <w:r>
+        <w:rPr>
+          <w:sz w:val="18"/>
+          <w:szCs w:val="18"/>
+        </w:rPr>
+        <w:t>Pune</w:t>
+      </w:r>
+      <w:r>
+        <w:rPr>
+          <w:sz w:val="18"/>
+          <w:szCs w:val="18"/>
+        </w:rPr>
+        <w:t>,</w:t>
+      </w:r>
+      <w:r>
+        <w:rPr>
+          <w:sz w:val="18"/>
+          <w:szCs w:val="18"/>
+        </w:rPr>
+        <w:t xml:space="preserve"> India</w:t>
+      </w:r>
     </w:p>
     <w:p>
       <w:pPr>
@@ -774,7 +736,28 @@
           <w:sz w:val="18"/>
           <w:szCs w:val="18"/>
         </w:rPr>
-        <w:t>Anurag Kokil</w:t>
+        <w:t>athul</w:t>
+      </w:r>
+      <w:r>
+        <w:rPr>
+          <w:sz w:val="18"/>
+          <w:szCs w:val="18"/>
+        </w:rPr>
+        <w:t>.</w:t>
+      </w:r>
+      <w:r>
+        <w:rPr>
+          <w:sz w:val="18"/>
+          <w:szCs w:val="18"/>
+        </w:rPr>
+        <w:t>nambiar</w:t>
+      </w:r>
+      <w:r>
+        <w:rPr>
+          <w:sz w:val="18"/>
+          <w:szCs w:val="18"/>
+        </w:rPr>
+        <w:t>21@pccoepune.org</w:t>
       </w:r>
     </w:p>
     <w:p>
@@ -786,46 +769,6 @@
           <w:szCs w:val="18"/>
         </w:rPr>
       </w:pPr>
-      <w:r>
-        <w:rPr>
-          <w:i/>
-          <w:sz w:val="18"/>
-          <w:szCs w:val="18"/>
-        </w:rPr>
-        <w:t>D</w:t>
-      </w:r>
-      <w:r>
-        <w:rPr>
-          <w:i/>
-          <w:sz w:val="18"/>
-          <w:szCs w:val="18"/>
-        </w:rPr>
-        <w:t>ept</w:t>
-      </w:r>
-      <w:r>
-        <w:rPr>
-          <w:i/>
-          <w:sz w:val="18"/>
-          <w:szCs w:val="18"/>
-        </w:rPr>
-        <w:t xml:space="preserve"> of Computer Engineering</w:t>
-      </w:r>
-      <w:r>
-        <w:rPr>
-          <w:i/>
-          <w:sz w:val="18"/>
-          <w:szCs w:val="18"/>
-        </w:rPr>
-        <w:t>(Regional Language)</w:t>
-      </w:r>
-      <w:r>
-        <w:rPr>
-          <w:i/>
-          <w:sz w:val="18"/>
-          <w:szCs w:val="18"/>
-        </w:rPr>
-        <w:t>,</w:t>
-      </w:r>
     </w:p>
     <w:p>
       <w:pPr>
@@ -838,47 +781,10 @@
       </w:pPr>
       <w:r>
         <w:rPr>
-          <w:i/>
-          <w:sz w:val="18"/>
-          <w:szCs w:val="18"/>
-        </w:rPr>
-        <w:t>Pimpri Chinchwad College of Engineering</w:t>
-      </w:r>
-      <w:r>
-        <w:rPr>
-          <w:i/>
-          <w:sz w:val="18"/>
-          <w:szCs w:val="18"/>
-        </w:rPr>
-        <w:t>,</w:t>
-      </w:r>
-      <w:r>
-        <w:rPr>
-          <w:sz w:val="18"/>
-          <w:szCs w:val="18"/>
-        </w:rPr>
-        <w:t xml:space="preserve"> </w:t>
-      </w:r>
-      <w:r>
-        <w:rPr>
-          <w:sz w:val="18"/>
-          <w:szCs w:val="18"/>
-        </w:rPr>
-        <w:t>Pune</w:t>
-      </w:r>
-      <w:r>
-        <w:rPr>
-          <w:sz w:val="18"/>
-          <w:szCs w:val="18"/>
-        </w:rPr>
-        <w:t>,</w:t>
-      </w:r>
-      <w:r>
-        <w:rPr>
-          <w:sz w:val="18"/>
-          <w:szCs w:val="18"/>
-        </w:rPr>
-        <w:t xml:space="preserve"> India</w:t>
+          <w:sz w:val="18"/>
+          <w:szCs w:val="18"/>
+        </w:rPr>
+        <w:t>Anurag Kokil</w:t>
       </w:r>
     </w:p>
     <w:p>
@@ -886,44 +792,34 @@
         <w:pStyle w:val="Author"/>
         <w:spacing w:before="0pt"/>
         <w:rPr>
-          <w:sz w:val="18"/>
-          <w:szCs w:val="18"/>
-        </w:rPr>
-      </w:pPr>
-      <w:r>
-        <w:rPr>
-          <w:sz w:val="18"/>
-          <w:szCs w:val="18"/>
-        </w:rPr>
-        <w:t>anurag</w:t>
-      </w:r>
-      <w:r>
-        <w:rPr>
-          <w:sz w:val="18"/>
-          <w:szCs w:val="18"/>
-        </w:rPr>
-        <w:t>.k</w:t>
-      </w:r>
-      <w:r>
-        <w:rPr>
-          <w:sz w:val="18"/>
-          <w:szCs w:val="18"/>
-        </w:rPr>
-        <w:t>okil</w:t>
-      </w:r>
-      <w:r>
-        <w:rPr>
-          <w:sz w:val="18"/>
-          <w:szCs w:val="18"/>
-        </w:rPr>
-        <w:t>21</w:t>
-      </w:r>
-      <w:r>
-        <w:rPr>
-          <w:sz w:val="18"/>
-          <w:szCs w:val="18"/>
-        </w:rPr>
-        <w:t>@pccoepune.org</w:t>
+          <w:i/>
+          <w:sz w:val="18"/>
+          <w:szCs w:val="18"/>
+        </w:rPr>
+      </w:pPr>
+      <w:r>
+        <w:rPr>
+          <w:i/>
+          <w:sz w:val="18"/>
+          <w:szCs w:val="18"/>
+        </w:rPr>
+        <w:t>D</w:t>
+      </w:r>
+      <w:r>
+        <w:rPr>
+          <w:i/>
+          <w:sz w:val="18"/>
+          <w:szCs w:val="18"/>
+        </w:rPr>
+        <w:t>ept</w:t>
+      </w:r>
+      <w:r>
+        <w:rPr>
+          <w:i/>
+          <w:sz w:val="18"/>
+          <w:szCs w:val="18"/>
+        </w:rPr>
+        <w:t xml:space="preserve"> of Computer</w:t>
       </w:r>
     </w:p>
     <w:p>
@@ -935,16 +831,49 @@
           <w:szCs w:val="18"/>
         </w:rPr>
       </w:pPr>
+      <w:r>
+        <w:rPr>
+          <w:i/>
+          <w:sz w:val="18"/>
+          <w:szCs w:val="18"/>
+        </w:rPr>
+        <w:t xml:space="preserve"> Engineering</w:t>
+      </w:r>
+      <w:r>
+        <w:rPr>
+          <w:i/>
+          <w:sz w:val="18"/>
+          <w:szCs w:val="18"/>
+        </w:rPr>
+        <w:t>(Regional Language)</w:t>
+      </w:r>
+      <w:r>
+        <w:rPr>
+          <w:i/>
+          <w:sz w:val="18"/>
+          <w:szCs w:val="18"/>
+        </w:rPr>
+        <w:t>,</w:t>
+      </w:r>
     </w:p>
     <w:p>
       <w:pPr>
         <w:pStyle w:val="Author"/>
         <w:spacing w:before="0pt"/>
         <w:rPr>
-          <w:sz w:val="18"/>
-          <w:szCs w:val="18"/>
-        </w:rPr>
-      </w:pPr>
+          <w:i/>
+          <w:sz w:val="18"/>
+          <w:szCs w:val="18"/>
+        </w:rPr>
+      </w:pPr>
+      <w:r>
+        <w:rPr>
+          <w:i/>
+          <w:sz w:val="18"/>
+          <w:szCs w:val="18"/>
+        </w:rPr>
+        <w:t>Pimpri Chinchwad College of</w:t>
+      </w:r>
     </w:p>
     <w:p>
       <w:pPr>
@@ -955,6 +884,50 @@
           <w:szCs w:val="18"/>
         </w:rPr>
       </w:pPr>
+      <w:r>
+        <w:rPr>
+          <w:i/>
+          <w:sz w:val="18"/>
+          <w:szCs w:val="18"/>
+        </w:rPr>
+        <w:t xml:space="preserve"> Engineering</w:t>
+      </w:r>
+      <w:r>
+        <w:rPr>
+          <w:i/>
+          <w:sz w:val="18"/>
+          <w:szCs w:val="18"/>
+        </w:rPr>
+        <w:t>,</w:t>
+      </w:r>
+      <w:r>
+        <w:rPr>
+          <w:sz w:val="18"/>
+          <w:szCs w:val="18"/>
+        </w:rPr>
+        <w:t xml:space="preserve"> </w:t>
+      </w:r>
+      <w:r>
+        <w:rPr>
+          <w:sz w:val="18"/>
+          <w:szCs w:val="18"/>
+        </w:rPr>
+        <w:t>Pune</w:t>
+      </w:r>
+      <w:r>
+        <w:rPr>
+          <w:sz w:val="18"/>
+          <w:szCs w:val="18"/>
+        </w:rPr>
+        <w:t>,</w:t>
+      </w:r>
+      <w:r>
+        <w:rPr>
+          <w:sz w:val="18"/>
+          <w:szCs w:val="18"/>
+        </w:rPr>
+        <w:t xml:space="preserve"> India</w:t>
+      </w:r>
     </w:p>
     <w:p>
       <w:pPr>
@@ -965,21 +938,65 @@
           <w:szCs w:val="18"/>
         </w:rPr>
       </w:pPr>
+      <w:r>
+        <w:rPr>
+          <w:sz w:val="18"/>
+          <w:szCs w:val="18"/>
+        </w:rPr>
+        <w:t>anurag</w:t>
+      </w:r>
+      <w:r>
+        <w:rPr>
+          <w:sz w:val="18"/>
+          <w:szCs w:val="18"/>
+        </w:rPr>
+        <w:t>.k</w:t>
+      </w:r>
+      <w:r>
+        <w:rPr>
+          <w:sz w:val="18"/>
+          <w:szCs w:val="18"/>
+        </w:rPr>
+        <w:t>okil</w:t>
+      </w:r>
+      <w:r>
+        <w:rPr>
+          <w:sz w:val="18"/>
+          <w:szCs w:val="18"/>
+        </w:rPr>
+        <w:t>21</w:t>
+      </w:r>
+      <w:r>
+        <w:rPr>
+          <w:sz w:val="18"/>
+          <w:szCs w:val="18"/>
+        </w:rPr>
+        <w:t>@pccoepune.org</w:t>
+      </w:r>
     </w:p>
     <w:p>
       <w:pPr>
         <w:pStyle w:val="Author"/>
         <w:spacing w:before="0pt"/>
-        <w:rPr>
-          <w:sz w:val="18"/>
-          <w:szCs w:val="18"/>
-        </w:rPr>
+        <w:jc w:val="both"/>
+        <w:rPr>
+          <w:sz w:val="18"/>
+          <w:szCs w:val="18"/>
+        </w:rPr>
+        <w:sectPr>
+          <w:type w:val="continuous"/>
+          <w:pgSz w:w="595.30pt" w:h="841.90pt" w:code="9"/>
+          <w:pgMar w:top="22.50pt" w:right="44.65pt" w:bottom="72pt" w:left="44.65pt" w:header="36pt" w:footer="36pt" w:gutter="0pt"/>
+          <w:cols w:num="2" w:space="36pt"/>
+          <w:docGrid w:linePitch="360"/>
+        </w:sectPr>
       </w:pPr>
     </w:p>
     <w:p>
       <w:pPr>
         <w:pStyle w:val="Author"/>
         <w:spacing w:before="0pt"/>
+        <w:jc w:val="both"/>
         <w:rPr>
           <w:sz w:val="18"/>
           <w:szCs w:val="18"/>
@@ -990,6 +1007,7 @@
       <w:pPr>
         <w:pStyle w:val="Author"/>
         <w:spacing w:before="0pt"/>
+        <w:jc w:val="both"/>
         <w:rPr>
           <w:sz w:val="18"/>
           <w:szCs w:val="18"/>
@@ -1005,51 +1023,6 @@
     </w:p>
     <w:p>
       <w:pPr>
-        <w:pStyle w:val="Author"/>
-        <w:spacing w:before="0pt"/>
-        <w:rPr>
-          <w:sz w:val="18"/>
-          <w:szCs w:val="18"/>
-        </w:rPr>
-      </w:pPr>
-      <w:r>
-        <w:rPr>
-          <w:sz w:val="18"/>
-          <w:szCs w:val="18"/>
-        </w:rPr>
-        <w:tab/>
-      </w:r>
-    </w:p>
-    <w:p>
-      <w:pPr>
-        <w:pStyle w:val="Author"/>
-        <w:spacing w:before="5pt" w:beforeAutospacing="1"/>
-        <w:rPr>
-          <w:sz w:val="18"/>
-          <w:szCs w:val="18"/>
-        </w:rPr>
-      </w:pPr>
-    </w:p>
-    <w:p>
-      <w:pPr>
-        <w:pStyle w:val="Author"/>
-        <w:spacing w:before="5pt" w:beforeAutospacing="1"/>
-        <w:jc w:val="both"/>
-        <w:rPr>
-          <w:sz w:val="18"/>
-          <w:szCs w:val="18"/>
-        </w:rPr>
-        <w:sectPr>
-          <w:type w:val="continuous"/>
-          <w:pgSz w:w="595.30pt" w:h="841.90pt" w:code="9"/>
-          <w:pgMar w:top="22.50pt" w:right="44.65pt" w:bottom="72pt" w:left="44.65pt" w:header="36pt" w:footer="36pt" w:gutter="0pt"/>
-          <w:cols w:num="3" w:space="36pt"/>
-          <w:docGrid w:linePitch="360"/>
-        </w:sectPr>
-      </w:pPr>
-    </w:p>
-    <w:p>
-      <w:pPr>
         <w:pStyle w:val="Abstract"/>
         <w:ind w:firstLine="13.70pt"/>
       </w:pPr>
@@ -1097,21 +1070,7 @@
         <w:rPr>
           <w:spacing w:val="-3"/>
         </w:rPr>
-        <w:t xml:space="preserve">using the </w:t>
-      </w:r>
-      <w:proofErr w:type="spellStart"/>
-      <w:r>
-        <w:rPr>
-          <w:spacing w:val="-3"/>
-        </w:rPr>
-        <w:t>Figshare</w:t>
-      </w:r>
-      <w:proofErr w:type="spellEnd"/>
-      <w:r>
-        <w:rPr>
-          <w:spacing w:val="-3"/>
-        </w:rPr>
-        <w:t xml:space="preserve"> brain MRI dataset. While VGG16 demonstrated </w:t>
+        <w:t xml:space="preserve">using the Figshare brain MRI dataset. While VGG16 demonstrated </w:t>
       </w:r>
       <w:r>
         <w:t>significant</w:t>
@@ -4057,36 +4016,61 @@
                       <w:p>
                         <w:pPr>
                           <w:pStyle w:val="Caption"/>
+                          <w:rPr>
+                            <w:sz w:val="16"/>
+                            <w:szCs w:val="16"/>
+                          </w:rPr>
                         </w:pPr>
                         <w:r>
+                          <w:rPr>
+                            <w:sz w:val="16"/>
+                            <w:szCs w:val="16"/>
+                          </w:rPr>
                           <w:t xml:space="preserve">Figure </w:t>
                         </w:r>
                         <w:r>
+                          <w:rPr>
+                            <w:sz w:val="16"/>
+                            <w:szCs w:val="16"/>
+                          </w:rPr>
                           <w:fldChar w:fldCharType="begin"/>
                         </w:r>
                         <w:r>
+                          <w:rPr>
+                            <w:sz w:val="16"/>
+                            <w:szCs w:val="16"/>
+                          </w:rPr>
                           <w:instrText xml:space="preserve"> SEQ Figure \* ARABIC </w:instrText>
                         </w:r>
                         <w:r>
+                          <w:rPr>
+                            <w:sz w:val="16"/>
+                            <w:szCs w:val="16"/>
+                          </w:rPr>
                           <w:fldChar w:fldCharType="separate"/>
                         </w:r>
                         <w:r>
                           <w:rPr>
                             <w:noProof/>
+                            <w:sz w:val="16"/>
+                            <w:szCs w:val="16"/>
                           </w:rPr>
                           <w:t>1</w:t>
                         </w:r>
                         <w:r>
                           <w:rPr>
                             <w:noProof/>
+                            <w:sz w:val="16"/>
+                            <w:szCs w:val="16"/>
                           </w:rPr>
                           <w:fldChar w:fldCharType="end"/>
                         </w:r>
                         <w:r>
-                          <w:t>:</w:t>
-                        </w:r>
-                        <w:r>
-                          <w:t>Hybrid quantum-classical brain tumor classification system architecture. The system processes MRI images through a classical CNN backbone for feature extraction, followed by dimension reduction and quantum processing before final classification.</w:t>
+                          <w:rPr>
+                            <w:sz w:val="16"/>
+                            <w:szCs w:val="16"/>
+                          </w:rPr>
+                          <w:t>:Hybrid quantum-classical brain tumor classification system architecture. The system processes MRI images through a classical CNN backbone for feature extraction, followed by dimension reduction and quantum processing before final classification.</w:t>
                         </w:r>
                       </w:p>
                       <w:p/>
@@ -4916,27 +4900,14 @@
       <w:r>
         <w:t xml:space="preserve">Table </w:t>
       </w:r>
-      <w:r>
-        <w:fldChar w:fldCharType="begin"/>
-      </w:r>
-      <w:r>
-        <w:instrText xml:space="preserve"> SEQ Table \* ARABIC </w:instrText>
-      </w:r>
-      <w:r>
-        <w:fldChar w:fldCharType="separate"/>
-      </w:r>
-      <w:r>
-        <w:rPr>
-          <w:noProof/>
-        </w:rPr>
-        <w:t>3</w:t>
-      </w:r>
-      <w:r>
-        <w:rPr>
-          <w:noProof/>
-        </w:rPr>
-        <w:fldChar w:fldCharType="end"/>
-      </w:r>
+      <w:fldSimple w:instr=" SEQ Table \* ARABIC ">
+        <w:r>
+          <w:rPr>
+            <w:noProof/>
+          </w:rPr>
+          <w:t>3</w:t>
+        </w:r>
+      </w:fldSimple>
       <w:r>
         <w:t xml:space="preserve">: </w:t>
       </w:r>
@@ -5670,51 +5641,27 @@
         <w:rPr>
           <w:lang w:val="en-IN"/>
         </w:rPr>
-        <w:t xml:space="preserve">Prof. Minal </w:t>
-      </w:r>
-      <w:proofErr w:type="spellStart"/>
+        <w:t>Prof. Minal Sahahkar</w:t>
+      </w:r>
       <w:r>
         <w:rPr>
           <w:lang w:val="en-IN"/>
         </w:rPr>
-        <w:t>Sahahkar</w:t>
-      </w:r>
-      <w:proofErr w:type="spellEnd"/>
+        <w:t xml:space="preserve">, for her invaluable guidance, unwavering support, and profound insights throughout this research </w:t>
+      </w:r>
+      <w:proofErr w:type="gramStart"/>
       <w:r>
         <w:rPr>
           <w:lang w:val="en-IN"/>
         </w:rPr>
-        <w:t xml:space="preserve">, for her invaluable guidance, unwavering support, and profound insights throughout this research </w:t>
-      </w:r>
-      <w:proofErr w:type="spellStart"/>
-      <w:proofErr w:type="gramStart"/>
+        <w:t>journey.Our</w:t>
+      </w:r>
+      <w:proofErr w:type="gramEnd"/>
       <w:r>
         <w:rPr>
           <w:lang w:val="en-IN"/>
         </w:rPr>
-        <w:t>journey.Our</w:t>
-      </w:r>
-      <w:proofErr w:type="spellEnd"/>
-      <w:proofErr w:type="gramEnd"/>
-      <w:r>
-        <w:rPr>
-          <w:lang w:val="en-IN"/>
-        </w:rPr>
-        <w:t xml:space="preserve"> work is deeply inspired by the patients battling brain </w:t>
-      </w:r>
-      <w:proofErr w:type="spellStart"/>
-      <w:r>
-        <w:rPr>
-          <w:lang w:val="en-IN"/>
-        </w:rPr>
-        <w:t>tumors</w:t>
-      </w:r>
-      <w:proofErr w:type="spellEnd"/>
-      <w:r>
-        <w:rPr>
-          <w:lang w:val="en-IN"/>
-        </w:rPr>
-        <w:t>, whose courage and resilience motivate our pursuit of improved diagnostic tools. We acknowledge the challenges they face and remain committed to developing technologies that may someday ease their burden by enabling earlier and more accurate diagnoses.</w:t>
+        <w:t xml:space="preserve"> work is deeply inspired by the patients battling brain tumors, whose courage and resilience motivate our pursuit of improved diagnostic tools. We acknowledge the challenges they face and remain committed to developing technologies that may someday ease their burden by enabling earlier and more accurate diagnoses.</w:t>
       </w:r>
     </w:p>
     <w:p>
@@ -6475,16 +6422,6 @@
           <w:lang w:eastAsia="x-none"/>
         </w:rPr>
         <w:t xml:space="preserve"> glioma grading on conventional MRI images using deep convolutional neural networks,” Medical Physics, vol. 47, no. 7, pp. 3044-3053, 2020</w:t>
-      </w:r>
-      <w:r>
-        <w:rPr>
-          <w:rFonts w:eastAsia="SimSun"/>
-          <w:bCs/>
-          <w:noProof w:val="0"/>
-          <w:spacing w:val="-1"/>
-          <w:lang w:eastAsia="x-none"/>
-        </w:rPr>
-        <w:t>.</w:t>
       </w:r>
     </w:p>
     <w:p>
@@ -8575,6 +8512,7 @@
   <w:style w:type="character" w:default="1" w:styleId="DefaultParagraphFont">
     <w:name w:val="Default Paragraph Font"/>
     <w:uiPriority w:val="1"/>
+    <w:semiHidden/>
     <w:unhideWhenUsed/>
   </w:style>
   <w:style w:type="table" w:default="1" w:styleId="TableNormal">

</xml_diff>